<commit_message>
Se actualizo mi caso gestion usuario
Se actualizo mi caso gestion usuario
</commit_message>
<xml_diff>
--- a/METODOLOGIA RUP/PROYECTO STD/03 ANALISIS/STD_CUS_GEST_USU.docx
+++ b/METODOLOGIA RUP/PROYECTO STD/03 ANALISIS/STD_CUS_GEST_USU.docx
@@ -69,6 +69,19 @@
     </w:p>
     <w:p>
       <w:pPr>
+        <w:ind w:left="1224"/>
+      </w:pPr>
+      <w:r>
+        <w:t>Este caso de uso comienza cuando  el encargo de mesa de partes actualiza los datos del alumno.</w:t>
+      </w:r>
+    </w:p>
+    <w:p>
+      <w:pPr>
+        <w:ind w:left="720"/>
+      </w:pPr>
+    </w:p>
+    <w:p>
+      <w:pPr>
         <w:ind w:left="1211"/>
         <w:rPr>
           <w:rFonts w:ascii="Calibri" w:hAnsi="Calibri"/>
@@ -101,6 +114,14 @@
     </w:p>
     <w:p>
       <w:pPr>
+        <w:ind w:left="1224"/>
+      </w:pPr>
+      <w:r>
+        <w:t>Encargado de mesa de partes, Usuario</w:t>
+      </w:r>
+    </w:p>
+    <w:p>
+      <w:pPr>
         <w:ind w:left="1211"/>
         <w:rPr>
           <w:rFonts w:ascii="Calibri" w:hAnsi="Calibri"/>
@@ -140,6 +161,24 @@
           <w:szCs w:val="22"/>
         </w:rPr>
       </w:pPr>
+      <w:r>
+        <w:rPr>
+          <w:rFonts w:ascii="Calibri" w:hAnsi="Calibri"/>
+          <w:sz w:val="22"/>
+          <w:szCs w:val="22"/>
+        </w:rPr>
+        <w:t>El alumnos tiene me estar matriculado en la escuela de postgrado</w:t>
+      </w:r>
+    </w:p>
+    <w:p>
+      <w:pPr>
+        <w:ind w:left="1211"/>
+        <w:rPr>
+          <w:rFonts w:ascii="Calibri" w:hAnsi="Calibri"/>
+          <w:sz w:val="22"/>
+          <w:szCs w:val="22"/>
+        </w:rPr>
+      </w:pPr>
     </w:p>
     <w:p>
       <w:pPr>
@@ -165,6 +204,14 @@
     </w:p>
     <w:p>
       <w:pPr>
+        <w:ind w:left="1224"/>
+      </w:pPr>
+      <w:r>
+        <w:t>El encargado de mesa de partes modifica los datos del usuario.</w:t>
+      </w:r>
+    </w:p>
+    <w:p>
+      <w:pPr>
         <w:rPr>
           <w:rFonts w:ascii="Calibri" w:hAnsi="Calibri"/>
           <w:sz w:val="22"/>
@@ -196,16 +243,127 @@
     </w:p>
     <w:p>
       <w:pPr>
-        <w:rPr>
-          <w:rFonts w:ascii="Calibri" w:hAnsi="Calibri"/>
-          <w:sz w:val="22"/>
-          <w:szCs w:val="22"/>
-        </w:rPr>
-      </w:pPr>
-    </w:p>
-    <w:p>
-      <w:pPr>
         <w:pStyle w:val="Ttulo3"/>
+        <w:numPr>
+          <w:ilvl w:val="3"/>
+          <w:numId w:val="1"/>
+        </w:numPr>
+        <w:rPr>
+          <w:rFonts w:ascii="Calibri" w:hAnsi="Calibri"/>
+          <w:sz w:val="22"/>
+          <w:szCs w:val="22"/>
+        </w:rPr>
+      </w:pPr>
+      <w:r>
+        <w:rPr>
+          <w:rFonts w:ascii="Calibri" w:hAnsi="Calibri"/>
+          <w:sz w:val="22"/>
+          <w:szCs w:val="22"/>
+        </w:rPr>
+        <w:t>El encargado de mesa de partes ingresa el código del alumno al sistema</w:t>
+      </w:r>
+    </w:p>
+    <w:p>
+      <w:pPr>
+        <w:pStyle w:val="Ttulo3"/>
+        <w:numPr>
+          <w:ilvl w:val="3"/>
+          <w:numId w:val="1"/>
+        </w:numPr>
+        <w:rPr>
+          <w:rFonts w:ascii="Calibri" w:hAnsi="Calibri"/>
+          <w:sz w:val="22"/>
+          <w:szCs w:val="22"/>
+        </w:rPr>
+      </w:pPr>
+      <w:r>
+        <w:rPr>
+          <w:rFonts w:ascii="Calibri" w:hAnsi="Calibri"/>
+          <w:sz w:val="22"/>
+          <w:szCs w:val="22"/>
+        </w:rPr>
+        <w:t>El encargado de mesa de partes elige la opción actualizar</w:t>
+      </w:r>
+    </w:p>
+    <w:p>
+      <w:pPr>
+        <w:pStyle w:val="Ttulo3"/>
+        <w:numPr>
+          <w:ilvl w:val="3"/>
+          <w:numId w:val="1"/>
+        </w:numPr>
+        <w:rPr>
+          <w:rFonts w:ascii="Calibri" w:hAnsi="Calibri"/>
+          <w:sz w:val="22"/>
+          <w:szCs w:val="22"/>
+        </w:rPr>
+      </w:pPr>
+      <w:r>
+        <w:rPr>
+          <w:rFonts w:ascii="Calibri" w:hAnsi="Calibri"/>
+          <w:sz w:val="22"/>
+          <w:szCs w:val="22"/>
+        </w:rPr>
+        <w:t>El encargado de mesa de partes elige el campo que desea modificar</w:t>
+      </w:r>
+    </w:p>
+    <w:p>
+      <w:pPr>
+        <w:pStyle w:val="Ttulo3"/>
+        <w:numPr>
+          <w:ilvl w:val="3"/>
+          <w:numId w:val="1"/>
+        </w:numPr>
+        <w:rPr>
+          <w:rFonts w:ascii="Calibri" w:hAnsi="Calibri"/>
+          <w:sz w:val="22"/>
+          <w:szCs w:val="22"/>
+        </w:rPr>
+      </w:pPr>
+      <w:r>
+        <w:rPr>
+          <w:rFonts w:ascii="Calibri" w:hAnsi="Calibri"/>
+          <w:sz w:val="22"/>
+          <w:szCs w:val="22"/>
+        </w:rPr>
+        <w:t>El encargado de mesa de partes elige la opción guardar cambios</w:t>
+      </w:r>
+    </w:p>
+    <w:p>
+      <w:pPr>
+        <w:pStyle w:val="Ttulo3"/>
+        <w:numPr>
+          <w:ilvl w:val="3"/>
+          <w:numId w:val="1"/>
+        </w:numPr>
+        <w:rPr>
+          <w:rFonts w:ascii="Calibri" w:hAnsi="Calibri"/>
+          <w:sz w:val="22"/>
+          <w:szCs w:val="22"/>
+        </w:rPr>
+      </w:pPr>
+      <w:r>
+        <w:rPr>
+          <w:rFonts w:ascii="Calibri" w:hAnsi="Calibri"/>
+          <w:sz w:val="22"/>
+          <w:szCs w:val="22"/>
+        </w:rPr>
+        <w:t>El caso de uso termina.</w:t>
+      </w:r>
+    </w:p>
+    <w:p/>
+    <w:p>
+      <w:pPr>
+        <w:rPr>
+          <w:rFonts w:ascii="Calibri" w:hAnsi="Calibri"/>
+          <w:sz w:val="22"/>
+          <w:szCs w:val="22"/>
+        </w:rPr>
+      </w:pPr>
+    </w:p>
+    <w:p>
+      <w:pPr>
+        <w:pStyle w:val="Ttulo3"/>
         <w:rPr>
           <w:rFonts w:ascii="Calibri" w:hAnsi="Calibri"/>
           <w:b/>
@@ -222,11 +380,143 @@
           <w:sz w:val="22"/>
           <w:szCs w:val="22"/>
         </w:rPr>
+        <w:t>Sub Flujos</w:t>
+      </w:r>
+    </w:p>
+    <w:p>
+      <w:pPr>
+        <w:pStyle w:val="Ttulo3"/>
+        <w:numPr>
+          <w:ilvl w:val="3"/>
+          <w:numId w:val="1"/>
+        </w:numPr>
+        <w:rPr>
+          <w:rFonts w:ascii="Calibri" w:hAnsi="Calibri"/>
+          <w:bCs/>
+          <w:sz w:val="22"/>
+          <w:szCs w:val="22"/>
+        </w:rPr>
+      </w:pPr>
+      <w:r>
+        <w:rPr>
+          <w:rFonts w:ascii="Calibri" w:hAnsi="Calibri"/>
+          <w:bCs/>
+          <w:sz w:val="22"/>
+          <w:szCs w:val="22"/>
+        </w:rPr>
+        <w:t>En paso 1.5.1 del flujo básico</w:t>
+      </w:r>
+    </w:p>
+    <w:p>
+      <w:pPr>
+        <w:pStyle w:val="Ttulo3"/>
+        <w:numPr>
+          <w:ilvl w:val="3"/>
+          <w:numId w:val="1"/>
+        </w:numPr>
+        <w:rPr>
+          <w:rFonts w:ascii="Calibri" w:hAnsi="Calibri"/>
+          <w:bCs/>
+          <w:sz w:val="22"/>
+          <w:szCs w:val="22"/>
+        </w:rPr>
+      </w:pPr>
+      <w:r>
+        <w:rPr>
+          <w:rFonts w:ascii="Calibri" w:hAnsi="Calibri"/>
+          <w:bCs/>
+          <w:sz w:val="22"/>
+          <w:szCs w:val="22"/>
+        </w:rPr>
+        <w:t>El encargado de mesa de partes elige la opción eliminar</w:t>
+      </w:r>
+    </w:p>
+    <w:p>
+      <w:pPr>
+        <w:pStyle w:val="Ttulo3"/>
+        <w:numPr>
+          <w:ilvl w:val="3"/>
+          <w:numId w:val="1"/>
+        </w:numPr>
+        <w:rPr>
+          <w:rFonts w:ascii="Calibri" w:hAnsi="Calibri"/>
+          <w:bCs/>
+          <w:sz w:val="22"/>
+          <w:szCs w:val="22"/>
+        </w:rPr>
+      </w:pPr>
+      <w:r>
+        <w:rPr>
+          <w:rFonts w:ascii="Calibri" w:hAnsi="Calibri"/>
+          <w:bCs/>
+          <w:sz w:val="22"/>
+          <w:szCs w:val="22"/>
+        </w:rPr>
+        <w:t>El sistema envía un mensaje indicador si desea confirmar</w:t>
+      </w:r>
+    </w:p>
+    <w:p>
+      <w:pPr>
+        <w:pStyle w:val="Ttulo3"/>
+        <w:numPr>
+          <w:ilvl w:val="3"/>
+          <w:numId w:val="1"/>
+        </w:numPr>
+        <w:rPr>
+          <w:rFonts w:ascii="Calibri" w:hAnsi="Calibri"/>
+          <w:bCs/>
+          <w:sz w:val="22"/>
+          <w:szCs w:val="22"/>
+        </w:rPr>
+      </w:pPr>
+      <w:r>
+        <w:rPr>
+          <w:rFonts w:ascii="Calibri" w:hAnsi="Calibri"/>
+          <w:bCs/>
+          <w:sz w:val="22"/>
+          <w:szCs w:val="22"/>
+        </w:rPr>
+        <w:t>Se retorna al punto 1.5.5</w:t>
+      </w:r>
+    </w:p>
+    <w:p/>
+    <w:p/>
+    <w:p/>
+    <w:p/>
+    <w:p/>
+    <w:p>
+      <w:pPr>
+        <w:pStyle w:val="Ttulo3"/>
+        <w:rPr>
+          <w:rFonts w:ascii="Calibri" w:hAnsi="Calibri"/>
+          <w:b/>
+          <w:bCs/>
+          <w:sz w:val="22"/>
+          <w:szCs w:val="22"/>
+        </w:rPr>
+      </w:pPr>
+      <w:r>
+        <w:rPr>
+          <w:rFonts w:ascii="Calibri" w:hAnsi="Calibri"/>
+          <w:b/>
+          <w:bCs/>
+          <w:sz w:val="22"/>
+          <w:szCs w:val="22"/>
+        </w:rPr>
+        <w:lastRenderedPageBreak/>
         <w:t>Flujos Alternativos</w:t>
       </w:r>
     </w:p>
     <w:p>
       <w:pPr>
+        <w:ind w:left="1314"/>
+      </w:pPr>
+      <w:r>
+        <w:t>No aplica</w:t>
+      </w:r>
+    </w:p>
+    <w:p>
+      <w:pPr>
         <w:ind w:left="720" w:firstLine="504"/>
         <w:rPr>
           <w:rFonts w:ascii="Calibri" w:hAnsi="Calibri"/>
@@ -407,6 +697,14 @@
     </w:p>
     <w:p>
       <w:pPr>
+        <w:ind w:left="1314"/>
+      </w:pPr>
+      <w:r>
+        <w:t>No aplica.</w:t>
+      </w:r>
+    </w:p>
+    <w:p>
+      <w:pPr>
         <w:rPr>
           <w:rFonts w:ascii="Calibri" w:hAnsi="Calibri"/>
           <w:sz w:val="22"/>
@@ -433,30 +731,57 @@
           <w:sz w:val="22"/>
           <w:szCs w:val="22"/>
         </w:rPr>
+        <w:lastRenderedPageBreak/>
         <w:t>Prototipos de Sistema</w:t>
       </w:r>
     </w:p>
     <w:p>
       <w:pPr>
-        <w:ind w:left="1224"/>
-        <w:rPr>
-          <w:rFonts w:ascii="Calibri" w:hAnsi="Calibri"/>
-          <w:sz w:val="22"/>
-          <w:szCs w:val="22"/>
-        </w:rPr>
-      </w:pPr>
-      <w:r>
-        <w:rPr>
-          <w:rFonts w:ascii="Calibri" w:hAnsi="Calibri"/>
-          <w:sz w:val="22"/>
-          <w:szCs w:val="22"/>
-        </w:rPr>
-        <w:t>No se tiene aún los prototipos para la sección.</w:t>
-      </w:r>
-    </w:p>
-    <w:p>
+        <w:ind w:left="1314"/>
+      </w:pPr>
       <w:bookmarkStart w:id="1" w:name="_GoBack"/>
       <w:bookmarkEnd w:id="1"/>
+      <w:r>
+        <w:rPr>
+          <w:noProof/>
+          <w:lang w:val="es-ES" w:eastAsia="es-ES"/>
+        </w:rPr>
+        <w:drawing>
+          <wp:inline distT="0" distB="0" distL="0" distR="0" wp14:anchorId="65905751" wp14:editId="63AF3330">
+            <wp:extent cx="5229225" cy="6858000"/>
+            <wp:effectExtent l="0" t="0" r="9525" b="0"/>
+            <wp:docPr id="1" name="Imagen 1"/>
+            <wp:cNvGraphicFramePr>
+              <a:graphicFrameLocks xmlns:a="http://schemas.openxmlformats.org/drawingml/2006/main" noChangeAspect="1"/>
+            </wp:cNvGraphicFramePr>
+            <a:graphic xmlns:a="http://schemas.openxmlformats.org/drawingml/2006/main">
+              <a:graphicData uri="http://schemas.openxmlformats.org/drawingml/2006/picture">
+                <pic:pic xmlns:pic="http://schemas.openxmlformats.org/drawingml/2006/picture">
+                  <pic:nvPicPr>
+                    <pic:cNvPr id="0" name=""/>
+                    <pic:cNvPicPr/>
+                  </pic:nvPicPr>
+                  <pic:blipFill>
+                    <a:blip r:embed="rId6"/>
+                    <a:stretch>
+                      <a:fillRect/>
+                    </a:stretch>
+                  </pic:blipFill>
+                  <pic:spPr>
+                    <a:xfrm>
+                      <a:off x="0" y="0"/>
+                      <a:ext cx="5229225" cy="6858000"/>
+                    </a:xfrm>
+                    <a:prstGeom prst="rect">
+                      <a:avLst/>
+                    </a:prstGeom>
+                  </pic:spPr>
+                </pic:pic>
+              </a:graphicData>
+            </a:graphic>
+          </wp:inline>
+        </w:drawing>
+      </w:r>
     </w:p>
     <w:sectPr>
       <w:pgSz w:w="12240" w:h="15840"/>
@@ -510,9 +835,9 @@
       <w:lvlJc w:val="left"/>
       <w:pPr>
         <w:tabs>
-          <w:tab w:val="num" w:pos="1224"/>
+          <w:tab w:val="num" w:pos="1314"/>
         </w:tabs>
-        <w:ind w:left="1224" w:hanging="504"/>
+        <w:ind w:left="1314" w:hanging="504"/>
       </w:pPr>
     </w:lvl>
     <w:lvl w:ilvl="3">
@@ -594,6 +919,276 @@
     </w:lvl>
   </w:abstractNum>
   <w:num w:numId="1">
+    <w:abstractNumId w:val="0"/>
+    <w:lvlOverride w:ilvl="0">
+      <w:startOverride w:val="1"/>
+    </w:lvlOverride>
+    <w:lvlOverride w:ilvl="1">
+      <w:startOverride w:val="1"/>
+    </w:lvlOverride>
+    <w:lvlOverride w:ilvl="2">
+      <w:startOverride w:val="1"/>
+    </w:lvlOverride>
+    <w:lvlOverride w:ilvl="3">
+      <w:startOverride w:val="1"/>
+    </w:lvlOverride>
+    <w:lvlOverride w:ilvl="4">
+      <w:startOverride w:val="1"/>
+    </w:lvlOverride>
+    <w:lvlOverride w:ilvl="5">
+      <w:startOverride w:val="1"/>
+    </w:lvlOverride>
+    <w:lvlOverride w:ilvl="6">
+      <w:startOverride w:val="1"/>
+    </w:lvlOverride>
+    <w:lvlOverride w:ilvl="7">
+      <w:startOverride w:val="1"/>
+    </w:lvlOverride>
+    <w:lvlOverride w:ilvl="8">
+      <w:startOverride w:val="1"/>
+    </w:lvlOverride>
+  </w:num>
+  <w:num w:numId="2">
+    <w:abstractNumId w:val="0"/>
+    <w:lvlOverride w:ilvl="0">
+      <w:startOverride w:val="1"/>
+    </w:lvlOverride>
+    <w:lvlOverride w:ilvl="1">
+      <w:startOverride w:val="1"/>
+    </w:lvlOverride>
+    <w:lvlOverride w:ilvl="2">
+      <w:startOverride w:val="1"/>
+    </w:lvlOverride>
+    <w:lvlOverride w:ilvl="3">
+      <w:startOverride w:val="1"/>
+    </w:lvlOverride>
+    <w:lvlOverride w:ilvl="4">
+      <w:startOverride w:val="1"/>
+    </w:lvlOverride>
+    <w:lvlOverride w:ilvl="5">
+      <w:startOverride w:val="1"/>
+    </w:lvlOverride>
+    <w:lvlOverride w:ilvl="6">
+      <w:startOverride w:val="1"/>
+    </w:lvlOverride>
+    <w:lvlOverride w:ilvl="7">
+      <w:startOverride w:val="1"/>
+    </w:lvlOverride>
+    <w:lvlOverride w:ilvl="8">
+      <w:startOverride w:val="1"/>
+    </w:lvlOverride>
+  </w:num>
+  <w:num w:numId="3">
+    <w:abstractNumId w:val="0"/>
+    <w:lvlOverride w:ilvl="0">
+      <w:startOverride w:val="1"/>
+    </w:lvlOverride>
+    <w:lvlOverride w:ilvl="1">
+      <w:startOverride w:val="1"/>
+    </w:lvlOverride>
+    <w:lvlOverride w:ilvl="2">
+      <w:startOverride w:val="1"/>
+    </w:lvlOverride>
+    <w:lvlOverride w:ilvl="3">
+      <w:startOverride w:val="1"/>
+    </w:lvlOverride>
+    <w:lvlOverride w:ilvl="4">
+      <w:startOverride w:val="1"/>
+    </w:lvlOverride>
+    <w:lvlOverride w:ilvl="5">
+      <w:startOverride w:val="1"/>
+    </w:lvlOverride>
+    <w:lvlOverride w:ilvl="6">
+      <w:startOverride w:val="1"/>
+    </w:lvlOverride>
+    <w:lvlOverride w:ilvl="7">
+      <w:startOverride w:val="1"/>
+    </w:lvlOverride>
+    <w:lvlOverride w:ilvl="8">
+      <w:startOverride w:val="1"/>
+    </w:lvlOverride>
+  </w:num>
+  <w:num w:numId="4">
+    <w:abstractNumId w:val="0"/>
+    <w:lvlOverride w:ilvl="0">
+      <w:startOverride w:val="1"/>
+    </w:lvlOverride>
+    <w:lvlOverride w:ilvl="1">
+      <w:startOverride w:val="1"/>
+    </w:lvlOverride>
+    <w:lvlOverride w:ilvl="2">
+      <w:startOverride w:val="1"/>
+    </w:lvlOverride>
+    <w:lvlOverride w:ilvl="3">
+      <w:startOverride w:val="1"/>
+    </w:lvlOverride>
+    <w:lvlOverride w:ilvl="4">
+      <w:startOverride w:val="1"/>
+    </w:lvlOverride>
+    <w:lvlOverride w:ilvl="5">
+      <w:startOverride w:val="1"/>
+    </w:lvlOverride>
+    <w:lvlOverride w:ilvl="6">
+      <w:startOverride w:val="1"/>
+    </w:lvlOverride>
+    <w:lvlOverride w:ilvl="7">
+      <w:startOverride w:val="1"/>
+    </w:lvlOverride>
+    <w:lvlOverride w:ilvl="8">
+      <w:startOverride w:val="1"/>
+    </w:lvlOverride>
+  </w:num>
+  <w:num w:numId="5">
+    <w:abstractNumId w:val="0"/>
+    <w:lvlOverride w:ilvl="0">
+      <w:startOverride w:val="1"/>
+    </w:lvlOverride>
+    <w:lvlOverride w:ilvl="1">
+      <w:startOverride w:val="1"/>
+    </w:lvlOverride>
+    <w:lvlOverride w:ilvl="2">
+      <w:startOverride w:val="1"/>
+    </w:lvlOverride>
+    <w:lvlOverride w:ilvl="3">
+      <w:startOverride w:val="1"/>
+    </w:lvlOverride>
+    <w:lvlOverride w:ilvl="4">
+      <w:startOverride w:val="1"/>
+    </w:lvlOverride>
+    <w:lvlOverride w:ilvl="5">
+      <w:startOverride w:val="1"/>
+    </w:lvlOverride>
+    <w:lvlOverride w:ilvl="6">
+      <w:startOverride w:val="1"/>
+    </w:lvlOverride>
+    <w:lvlOverride w:ilvl="7">
+      <w:startOverride w:val="1"/>
+    </w:lvlOverride>
+    <w:lvlOverride w:ilvl="8">
+      <w:startOverride w:val="1"/>
+    </w:lvlOverride>
+  </w:num>
+  <w:num w:numId="6">
+    <w:abstractNumId w:val="0"/>
+    <w:lvlOverride w:ilvl="0">
+      <w:startOverride w:val="1"/>
+    </w:lvlOverride>
+    <w:lvlOverride w:ilvl="1">
+      <w:startOverride w:val="1"/>
+    </w:lvlOverride>
+    <w:lvlOverride w:ilvl="2">
+      <w:startOverride w:val="1"/>
+    </w:lvlOverride>
+    <w:lvlOverride w:ilvl="3">
+      <w:startOverride w:val="1"/>
+    </w:lvlOverride>
+    <w:lvlOverride w:ilvl="4">
+      <w:startOverride w:val="1"/>
+    </w:lvlOverride>
+    <w:lvlOverride w:ilvl="5">
+      <w:startOverride w:val="1"/>
+    </w:lvlOverride>
+    <w:lvlOverride w:ilvl="6">
+      <w:startOverride w:val="1"/>
+    </w:lvlOverride>
+    <w:lvlOverride w:ilvl="7">
+      <w:startOverride w:val="1"/>
+    </w:lvlOverride>
+    <w:lvlOverride w:ilvl="8">
+      <w:startOverride w:val="1"/>
+    </w:lvlOverride>
+  </w:num>
+  <w:num w:numId="7">
+    <w:abstractNumId w:val="0"/>
+    <w:lvlOverride w:ilvl="0">
+      <w:startOverride w:val="1"/>
+    </w:lvlOverride>
+    <w:lvlOverride w:ilvl="1">
+      <w:startOverride w:val="1"/>
+    </w:lvlOverride>
+    <w:lvlOverride w:ilvl="2">
+      <w:startOverride w:val="1"/>
+    </w:lvlOverride>
+    <w:lvlOverride w:ilvl="3">
+      <w:startOverride w:val="1"/>
+    </w:lvlOverride>
+    <w:lvlOverride w:ilvl="4">
+      <w:startOverride w:val="1"/>
+    </w:lvlOverride>
+    <w:lvlOverride w:ilvl="5">
+      <w:startOverride w:val="1"/>
+    </w:lvlOverride>
+    <w:lvlOverride w:ilvl="6">
+      <w:startOverride w:val="1"/>
+    </w:lvlOverride>
+    <w:lvlOverride w:ilvl="7">
+      <w:startOverride w:val="1"/>
+    </w:lvlOverride>
+    <w:lvlOverride w:ilvl="8">
+      <w:startOverride w:val="1"/>
+    </w:lvlOverride>
+  </w:num>
+  <w:num w:numId="8">
+    <w:abstractNumId w:val="0"/>
+    <w:lvlOverride w:ilvl="0">
+      <w:startOverride w:val="1"/>
+    </w:lvlOverride>
+    <w:lvlOverride w:ilvl="1">
+      <w:startOverride w:val="1"/>
+    </w:lvlOverride>
+    <w:lvlOverride w:ilvl="2">
+      <w:startOverride w:val="1"/>
+    </w:lvlOverride>
+    <w:lvlOverride w:ilvl="3">
+      <w:startOverride w:val="1"/>
+    </w:lvlOverride>
+    <w:lvlOverride w:ilvl="4">
+      <w:startOverride w:val="1"/>
+    </w:lvlOverride>
+    <w:lvlOverride w:ilvl="5">
+      <w:startOverride w:val="1"/>
+    </w:lvlOverride>
+    <w:lvlOverride w:ilvl="6">
+      <w:startOverride w:val="1"/>
+    </w:lvlOverride>
+    <w:lvlOverride w:ilvl="7">
+      <w:startOverride w:val="1"/>
+    </w:lvlOverride>
+    <w:lvlOverride w:ilvl="8">
+      <w:startOverride w:val="1"/>
+    </w:lvlOverride>
+  </w:num>
+  <w:num w:numId="9">
+    <w:abstractNumId w:val="0"/>
+    <w:lvlOverride w:ilvl="0">
+      <w:startOverride w:val="1"/>
+    </w:lvlOverride>
+    <w:lvlOverride w:ilvl="1">
+      <w:startOverride w:val="1"/>
+    </w:lvlOverride>
+    <w:lvlOverride w:ilvl="2">
+      <w:startOverride w:val="1"/>
+    </w:lvlOverride>
+    <w:lvlOverride w:ilvl="3">
+      <w:startOverride w:val="1"/>
+    </w:lvlOverride>
+    <w:lvlOverride w:ilvl="4">
+      <w:startOverride w:val="1"/>
+    </w:lvlOverride>
+    <w:lvlOverride w:ilvl="5">
+      <w:startOverride w:val="1"/>
+    </w:lvlOverride>
+    <w:lvlOverride w:ilvl="6">
+      <w:startOverride w:val="1"/>
+    </w:lvlOverride>
+    <w:lvlOverride w:ilvl="7">
+      <w:startOverride w:val="1"/>
+    </w:lvlOverride>
+    <w:lvlOverride w:ilvl="8">
+      <w:startOverride w:val="1"/>
+    </w:lvlOverride>
+  </w:num>
+  <w:num w:numId="10">
     <w:abstractNumId w:val="0"/>
     <w:lvlOverride w:ilvl="0">
       <w:startOverride w:val="1"/>
@@ -1048,6 +1643,7 @@
   </w:style>
   <w:style w:type="character" w:customStyle="1" w:styleId="Ttulo2Car">
     <w:name w:val="Título 2 Car"/>
+    <w:aliases w:val="Car1 Car1,Car1 Car Car"/>
     <w:basedOn w:val="Fuentedeprrafopredeter"/>
     <w:link w:val="Ttulo2"/>
     <w:rsid w:val="009612DC"/>
@@ -1060,6 +1656,7 @@
   </w:style>
   <w:style w:type="character" w:customStyle="1" w:styleId="Ttulo3Car">
     <w:name w:val="Título 3 Car"/>
+    <w:aliases w:val="Car Car,Car Car Car Car Car Car,Heading 3 Char Car,Heading 3 Char1 Char Car,Heading 3 Char Char Char Car,Heading 3 Char1 Char Char Char Car,Heading 3 Char Char Char Char Char Car,Heading 3 Char1 Char Char Char Char Char Car"/>
     <w:basedOn w:val="Fuentedeprrafopredeter"/>
     <w:link w:val="Ttulo3"/>
     <w:rsid w:val="009612DC"/>
@@ -1141,6 +1738,36 @@
       <w:color w:val="4F81BD" w:themeColor="accent1"/>
       <w:sz w:val="18"/>
       <w:szCs w:val="20"/>
+    </w:rPr>
+  </w:style>
+  <w:style w:type="paragraph" w:styleId="Textodeglobo">
+    <w:name w:val="Balloon Text"/>
+    <w:basedOn w:val="Normal"/>
+    <w:link w:val="TextodegloboCar"/>
+    <w:uiPriority w:val="99"/>
+    <w:semiHidden/>
+    <w:unhideWhenUsed/>
+    <w:rsid w:val="002E3405"/>
+    <w:pPr>
+      <w:spacing w:line="240" w:lineRule="auto"/>
+    </w:pPr>
+    <w:rPr>
+      <w:rFonts w:cs="Tahoma"/>
+      <w:sz w:val="16"/>
+      <w:szCs w:val="16"/>
+    </w:rPr>
+  </w:style>
+  <w:style w:type="character" w:customStyle="1" w:styleId="TextodegloboCar">
+    <w:name w:val="Texto de globo Car"/>
+    <w:basedOn w:val="Fuentedeprrafopredeter"/>
+    <w:link w:val="Textodeglobo"/>
+    <w:uiPriority w:val="99"/>
+    <w:semiHidden/>
+    <w:rsid w:val="002E3405"/>
+    <w:rPr>
+      <w:rFonts w:ascii="Tahoma" w:eastAsia="Times New Roman" w:hAnsi="Tahoma" w:cs="Tahoma"/>
+      <w:sz w:val="16"/>
+      <w:szCs w:val="16"/>
     </w:rPr>
   </w:style>
 </w:styles>
@@ -1568,6 +2195,7 @@
   </w:style>
   <w:style w:type="character" w:customStyle="1" w:styleId="Ttulo2Car">
     <w:name w:val="Título 2 Car"/>
+    <w:aliases w:val="Car1 Car1,Car1 Car Car"/>
     <w:basedOn w:val="Fuentedeprrafopredeter"/>
     <w:link w:val="Ttulo2"/>
     <w:rsid w:val="009612DC"/>
@@ -1580,6 +2208,7 @@
   </w:style>
   <w:style w:type="character" w:customStyle="1" w:styleId="Ttulo3Car">
     <w:name w:val="Título 3 Car"/>
+    <w:aliases w:val="Car Car,Car Car Car Car Car Car,Heading 3 Char Car,Heading 3 Char1 Char Car,Heading 3 Char Char Char Car,Heading 3 Char1 Char Char Char Car,Heading 3 Char Char Char Char Char Car,Heading 3 Char1 Char Char Char Char Char Car"/>
     <w:basedOn w:val="Fuentedeprrafopredeter"/>
     <w:link w:val="Ttulo3"/>
     <w:rsid w:val="009612DC"/>
@@ -1661,6 +2290,36 @@
       <w:color w:val="4F81BD" w:themeColor="accent1"/>
       <w:sz w:val="18"/>
       <w:szCs w:val="20"/>
+    </w:rPr>
+  </w:style>
+  <w:style w:type="paragraph" w:styleId="Textodeglobo">
+    <w:name w:val="Balloon Text"/>
+    <w:basedOn w:val="Normal"/>
+    <w:link w:val="TextodegloboCar"/>
+    <w:uiPriority w:val="99"/>
+    <w:semiHidden/>
+    <w:unhideWhenUsed/>
+    <w:rsid w:val="002E3405"/>
+    <w:pPr>
+      <w:spacing w:line="240" w:lineRule="auto"/>
+    </w:pPr>
+    <w:rPr>
+      <w:rFonts w:cs="Tahoma"/>
+      <w:sz w:val="16"/>
+      <w:szCs w:val="16"/>
+    </w:rPr>
+  </w:style>
+  <w:style w:type="character" w:customStyle="1" w:styleId="TextodegloboCar">
+    <w:name w:val="Texto de globo Car"/>
+    <w:basedOn w:val="Fuentedeprrafopredeter"/>
+    <w:link w:val="Textodeglobo"/>
+    <w:uiPriority w:val="99"/>
+    <w:semiHidden/>
+    <w:rsid w:val="002E3405"/>
+    <w:rPr>
+      <w:rFonts w:ascii="Tahoma" w:eastAsia="Times New Roman" w:hAnsi="Tahoma" w:cs="Tahoma"/>
+      <w:sz w:val="16"/>
+      <w:szCs w:val="16"/>
     </w:rPr>
   </w:style>
 </w:styles>

</xml_diff>